<commit_message>
Updated final versions of documentation
Final version now also in final folder. Still need to submit these to
Caslon for review
</commit_message>
<xml_diff>
--- a/Documentation/Test_Plan_1.7.docx
+++ b/Documentation/Test_Plan_1.7.docx
@@ -1236,21 +1236,6 @@
         </w:tc>
       </w:tr>
     </w:tbl>
-    <w:p>
-      <w:pPr>
-        <w:pStyle w:val="TOCHeading"/>
-        <w:numPr>
-          <w:ilvl w:val="0"/>
-          <w:numId w:val="0"/>
-        </w:numPr>
-        <w:ind w:left="432"/>
-        <w:rPr>
-          <w:noProof/>
-        </w:rPr>
-      </w:pPr>
-      <w:bookmarkStart w:id="0" w:name="_Toc365914958"/>
-    </w:p>
-    <w:bookmarkEnd w:id="0"/>
     <w:p/>
     <w:sdt>
       <w:sdtPr>
@@ -1312,20 +1297,155 @@
           <w:r>
             <w:fldChar w:fldCharType="separate"/>
           </w:r>
-          <w:hyperlink w:anchor="_Toc370573978" w:history="1">
+          <w:bookmarkStart w:id="0" w:name="_GoBack"/>
+          <w:bookmarkEnd w:id="0"/>
+          <w:r>
+            <w:rPr>
+              <w:rStyle w:val="Hyperlink"/>
+              <w:noProof/>
+            </w:rPr>
+            <w:fldChar w:fldCharType="begin"/>
+          </w:r>
+          <w:r>
+            <w:rPr>
+              <w:rStyle w:val="Hyperlink"/>
+              <w:noProof/>
+            </w:rPr>
+            <w:instrText xml:space="preserve"> </w:instrText>
+          </w:r>
+          <w:r>
+            <w:rPr>
+              <w:noProof/>
+            </w:rPr>
+            <w:instrText>HYPERLINK \l "_Toc371329760"</w:instrText>
+          </w:r>
+          <w:r>
+            <w:rPr>
+              <w:rStyle w:val="Hyperlink"/>
+              <w:noProof/>
+            </w:rPr>
+            <w:instrText xml:space="preserve"> </w:instrText>
+          </w:r>
+          <w:r>
+            <w:rPr>
+              <w:rStyle w:val="Hyperlink"/>
+              <w:noProof/>
+            </w:rPr>
+          </w:r>
+          <w:r>
+            <w:rPr>
+              <w:rStyle w:val="Hyperlink"/>
+              <w:noProof/>
+            </w:rPr>
+            <w:fldChar w:fldCharType="separate"/>
+          </w:r>
+          <w:r>
+            <w:rPr>
+              <w:rStyle w:val="Hyperlink"/>
+              <w:noProof/>
+            </w:rPr>
+            <w:t>1</w:t>
+          </w:r>
+          <w:r>
+            <w:rPr>
+              <w:b w:val="0"/>
+              <w:caps w:val="0"/>
+              <w:noProof/>
+              <w:u w:val="none"/>
+              <w:lang w:eastAsia="en-AU"/>
+            </w:rPr>
+            <w:tab/>
+          </w:r>
+          <w:r>
+            <w:rPr>
+              <w:rStyle w:val="Hyperlink"/>
+              <w:noProof/>
+            </w:rPr>
+            <w:t>Test Plan</w:t>
+          </w:r>
+          <w:r>
+            <w:rPr>
+              <w:noProof/>
+              <w:webHidden/>
+            </w:rPr>
+            <w:tab/>
+          </w:r>
+          <w:r>
+            <w:rPr>
+              <w:noProof/>
+              <w:webHidden/>
+            </w:rPr>
+            <w:fldChar w:fldCharType="begin"/>
+          </w:r>
+          <w:r>
+            <w:rPr>
+              <w:noProof/>
+              <w:webHidden/>
+            </w:rPr>
+            <w:instrText xml:space="preserve"> PAGEREF _Toc371329760 \h </w:instrText>
+          </w:r>
+          <w:r>
+            <w:rPr>
+              <w:noProof/>
+              <w:webHidden/>
+            </w:rPr>
+          </w:r>
+          <w:r>
+            <w:rPr>
+              <w:noProof/>
+              <w:webHidden/>
+            </w:rPr>
+            <w:fldChar w:fldCharType="separate"/>
+          </w:r>
+          <w:r>
+            <w:rPr>
+              <w:noProof/>
+              <w:webHidden/>
+            </w:rPr>
+            <w:t>3</w:t>
+          </w:r>
+          <w:r>
+            <w:rPr>
+              <w:noProof/>
+              <w:webHidden/>
+            </w:rPr>
+            <w:fldChar w:fldCharType="end"/>
+          </w:r>
+          <w:r>
+            <w:rPr>
+              <w:rStyle w:val="Hyperlink"/>
+              <w:noProof/>
+            </w:rPr>
+            <w:fldChar w:fldCharType="end"/>
+          </w:r>
+        </w:p>
+        <w:p>
+          <w:pPr>
+            <w:pStyle w:val="TOC2"/>
+            <w:tabs>
+              <w:tab w:val="left" w:pos="502"/>
+              <w:tab w:val="right" w:leader="dot" w:pos="8630"/>
+            </w:tabs>
+            <w:rPr>
+              <w:b w:val="0"/>
+              <w:smallCaps w:val="0"/>
+              <w:noProof/>
+              <w:lang w:eastAsia="en-AU"/>
+            </w:rPr>
+          </w:pPr>
+          <w:hyperlink w:anchor="_Toc371329761" w:history="1">
             <w:r>
               <w:rPr>
                 <w:rStyle w:val="Hyperlink"/>
                 <w:noProof/>
               </w:rPr>
-              <w:t>1</w:t>
+              <w:t>1.1</w:t>
             </w:r>
             <w:r>
               <w:rPr>
                 <w:b w:val="0"/>
-                <w:caps w:val="0"/>
-                <w:noProof/>
-                <w:u w:val="none"/>
+                <w:smallCaps w:val="0"/>
+                <w:noProof/>
                 <w:lang w:eastAsia="en-AU"/>
               </w:rPr>
               <w:tab/>
@@ -1335,7 +1455,7 @@
                 <w:rStyle w:val="Hyperlink"/>
                 <w:noProof/>
               </w:rPr>
-              <w:t>Test Plan</w:t>
+              <w:t>Introduction</w:t>
             </w:r>
             <w:r>
               <w:rPr>
@@ -1356,7 +1476,7 @@
                 <w:noProof/>
                 <w:webHidden/>
               </w:rPr>
-              <w:instrText xml:space="preserve"> PAGEREF _Toc370573978 \h </w:instrText>
+              <w:instrText xml:space="preserve"> PAGEREF _Toc371329761 \h </w:instrText>
             </w:r>
             <w:r>
               <w:rPr>
@@ -1401,13 +1521,13 @@
               <w:lang w:eastAsia="en-AU"/>
             </w:rPr>
           </w:pPr>
-          <w:hyperlink w:anchor="_Toc370573979" w:history="1">
+          <w:hyperlink w:anchor="_Toc371329762" w:history="1">
             <w:r>
               <w:rPr>
                 <w:rStyle w:val="Hyperlink"/>
                 <w:noProof/>
               </w:rPr>
-              <w:t>1.1</w:t>
+              <w:t>1.2</w:t>
             </w:r>
             <w:r>
               <w:rPr>
@@ -1423,7 +1543,7 @@
                 <w:rStyle w:val="Hyperlink"/>
                 <w:noProof/>
               </w:rPr>
-              <w:t>Introduction</w:t>
+              <w:t>Objectives</w:t>
             </w:r>
             <w:r>
               <w:rPr>
@@ -1444,7 +1564,7 @@
                 <w:noProof/>
                 <w:webHidden/>
               </w:rPr>
-              <w:instrText xml:space="preserve"> PAGEREF _Toc370573979 \h </w:instrText>
+              <w:instrText xml:space="preserve"> PAGEREF _Toc371329762 \h </w:instrText>
             </w:r>
             <w:r>
               <w:rPr>
@@ -1489,13 +1609,13 @@
               <w:lang w:eastAsia="en-AU"/>
             </w:rPr>
           </w:pPr>
-          <w:hyperlink w:anchor="_Toc370573980" w:history="1">
+          <w:hyperlink w:anchor="_Toc371329763" w:history="1">
             <w:r>
               <w:rPr>
                 <w:rStyle w:val="Hyperlink"/>
                 <w:noProof/>
               </w:rPr>
-              <w:t>1.2</w:t>
+              <w:t>1.3</w:t>
             </w:r>
             <w:r>
               <w:rPr>
@@ -1511,7 +1631,7 @@
                 <w:rStyle w:val="Hyperlink"/>
                 <w:noProof/>
               </w:rPr>
-              <w:t>Objectives</w:t>
+              <w:t>Measurable</w:t>
             </w:r>
             <w:r>
               <w:rPr>
@@ -1532,95 +1652,7 @@
                 <w:noProof/>
                 <w:webHidden/>
               </w:rPr>
-              <w:instrText xml:space="preserve"> PAGEREF _Toc370573980 \h </w:instrText>
-            </w:r>
-            <w:r>
-              <w:rPr>
-                <w:noProof/>
-                <w:webHidden/>
-              </w:rPr>
-            </w:r>
-            <w:r>
-              <w:rPr>
-                <w:noProof/>
-                <w:webHidden/>
-              </w:rPr>
-              <w:fldChar w:fldCharType="separate"/>
-            </w:r>
-            <w:r>
-              <w:rPr>
-                <w:noProof/>
-                <w:webHidden/>
-              </w:rPr>
-              <w:t>3</w:t>
-            </w:r>
-            <w:r>
-              <w:rPr>
-                <w:noProof/>
-                <w:webHidden/>
-              </w:rPr>
-              <w:fldChar w:fldCharType="end"/>
-            </w:r>
-          </w:hyperlink>
-        </w:p>
-        <w:p>
-          <w:pPr>
-            <w:pStyle w:val="TOC2"/>
-            <w:tabs>
-              <w:tab w:val="left" w:pos="502"/>
-              <w:tab w:val="right" w:leader="dot" w:pos="8630"/>
-            </w:tabs>
-            <w:rPr>
-              <w:b w:val="0"/>
-              <w:smallCaps w:val="0"/>
-              <w:noProof/>
-              <w:lang w:eastAsia="en-AU"/>
-            </w:rPr>
-          </w:pPr>
-          <w:hyperlink w:anchor="_Toc370573981" w:history="1">
-            <w:r>
-              <w:rPr>
-                <w:rStyle w:val="Hyperlink"/>
-                <w:noProof/>
-              </w:rPr>
-              <w:t>1.3</w:t>
-            </w:r>
-            <w:r>
-              <w:rPr>
-                <w:b w:val="0"/>
-                <w:smallCaps w:val="0"/>
-                <w:noProof/>
-                <w:lang w:eastAsia="en-AU"/>
-              </w:rPr>
-              <w:tab/>
-            </w:r>
-            <w:r>
-              <w:rPr>
-                <w:rStyle w:val="Hyperlink"/>
-                <w:noProof/>
-              </w:rPr>
-              <w:t>Measurable</w:t>
-            </w:r>
-            <w:r>
-              <w:rPr>
-                <w:noProof/>
-                <w:webHidden/>
-              </w:rPr>
-              <w:tab/>
-            </w:r>
-            <w:r>
-              <w:rPr>
-                <w:noProof/>
-                <w:webHidden/>
-              </w:rPr>
-              <w:fldChar w:fldCharType="begin"/>
-            </w:r>
-            <w:r>
-              <w:rPr>
-                <w:noProof/>
-                <w:webHidden/>
-              </w:rPr>
-              <w:instrText xml:space="preserve"> PAGEREF _Toc370573981 \h </w:instrText>
+              <w:instrText xml:space="preserve"> PAGEREF _Toc371329763 \h </w:instrText>
             </w:r>
             <w:r>
               <w:rPr>
@@ -1666,7 +1698,7 @@
               <w:lang w:eastAsia="en-AU"/>
             </w:rPr>
           </w:pPr>
-          <w:hyperlink w:anchor="_Toc370573982" w:history="1">
+          <w:hyperlink w:anchor="_Toc371329764" w:history="1">
             <w:r>
               <w:rPr>
                 <w:rStyle w:val="Hyperlink"/>
@@ -1712,7 +1744,7 @@
                 <w:noProof/>
                 <w:webHidden/>
               </w:rPr>
-              <w:instrText xml:space="preserve"> PAGEREF _Toc370573982 \h </w:instrText>
+              <w:instrText xml:space="preserve"> PAGEREF _Toc371329764 \h </w:instrText>
             </w:r>
             <w:r>
               <w:rPr>
@@ -1758,7 +1790,7 @@
               <w:lang w:eastAsia="en-AU"/>
             </w:rPr>
           </w:pPr>
-          <w:hyperlink w:anchor="_Toc370573983" w:history="1">
+          <w:hyperlink w:anchor="_Toc371329765" w:history="1">
             <w:r>
               <w:rPr>
                 <w:rStyle w:val="Hyperlink"/>
@@ -1802,7 +1834,7 @@
                 <w:noProof/>
                 <w:webHidden/>
               </w:rPr>
-              <w:instrText xml:space="preserve"> PAGEREF _Toc370573983 \h </w:instrText>
+              <w:instrText xml:space="preserve"> PAGEREF _Toc371329765 \h </w:instrText>
             </w:r>
             <w:r>
               <w:rPr>
@@ -1847,7 +1879,7 @@
               <w:lang w:eastAsia="en-AU"/>
             </w:rPr>
           </w:pPr>
-          <w:hyperlink w:anchor="_Toc370573984" w:history="1">
+          <w:hyperlink w:anchor="_Toc371329766" w:history="1">
             <w:r>
               <w:rPr>
                 <w:rStyle w:val="Hyperlink"/>
@@ -1890,7 +1922,7 @@
                 <w:noProof/>
                 <w:webHidden/>
               </w:rPr>
-              <w:instrText xml:space="preserve"> PAGEREF _Toc370573984 \h </w:instrText>
+              <w:instrText xml:space="preserve"> PAGEREF _Toc371329766 \h </w:instrText>
             </w:r>
             <w:r>
               <w:rPr>
@@ -1935,7 +1967,7 @@
               <w:lang w:eastAsia="en-AU"/>
             </w:rPr>
           </w:pPr>
-          <w:hyperlink w:anchor="_Toc370573985" w:history="1">
+          <w:hyperlink w:anchor="_Toc371329767" w:history="1">
             <w:r>
               <w:rPr>
                 <w:rStyle w:val="Hyperlink"/>
@@ -1978,7 +2010,7 @@
                 <w:noProof/>
                 <w:webHidden/>
               </w:rPr>
-              <w:instrText xml:space="preserve"> PAGEREF _Toc370573985 \h </w:instrText>
+              <w:instrText xml:space="preserve"> PAGEREF _Toc371329767 \h </w:instrText>
             </w:r>
             <w:r>
               <w:rPr>
@@ -1999,6 +2031,96 @@
                 <w:webHidden/>
               </w:rPr>
               <w:t>5</w:t>
+            </w:r>
+            <w:r>
+              <w:rPr>
+                <w:noProof/>
+                <w:webHidden/>
+              </w:rPr>
+              <w:fldChar w:fldCharType="end"/>
+            </w:r>
+          </w:hyperlink>
+        </w:p>
+        <w:p>
+          <w:pPr>
+            <w:pStyle w:val="TOC2"/>
+            <w:tabs>
+              <w:tab w:val="left" w:pos="502"/>
+              <w:tab w:val="right" w:leader="dot" w:pos="8630"/>
+            </w:tabs>
+            <w:rPr>
+              <w:b w:val="0"/>
+              <w:smallCaps w:val="0"/>
+              <w:noProof/>
+              <w:lang w:eastAsia="en-AU"/>
+            </w:rPr>
+          </w:pPr>
+          <w:hyperlink w:anchor="_Toc371329768" w:history="1">
+            <w:r>
+              <w:rPr>
+                <w:rStyle w:val="Hyperlink"/>
+                <w:noProof/>
+                <w:lang w:eastAsia="zh-CN"/>
+              </w:rPr>
+              <w:t>3.3</w:t>
+            </w:r>
+            <w:r>
+              <w:rPr>
+                <w:b w:val="0"/>
+                <w:smallCaps w:val="0"/>
+                <w:noProof/>
+                <w:lang w:eastAsia="en-AU"/>
+              </w:rPr>
+              <w:tab/>
+            </w:r>
+            <w:r>
+              <w:rPr>
+                <w:rStyle w:val="Hyperlink"/>
+                <w:noProof/>
+                <w:lang w:eastAsia="zh-CN"/>
+              </w:rPr>
+              <w:t>Performance Testing</w:t>
+            </w:r>
+            <w:r>
+              <w:rPr>
+                <w:noProof/>
+                <w:webHidden/>
+              </w:rPr>
+              <w:tab/>
+            </w:r>
+            <w:r>
+              <w:rPr>
+                <w:noProof/>
+                <w:webHidden/>
+              </w:rPr>
+              <w:fldChar w:fldCharType="begin"/>
+            </w:r>
+            <w:r>
+              <w:rPr>
+                <w:noProof/>
+                <w:webHidden/>
+              </w:rPr>
+              <w:instrText xml:space="preserve"> PAGEREF _Toc371329768 \h </w:instrText>
+            </w:r>
+            <w:r>
+              <w:rPr>
+                <w:noProof/>
+                <w:webHidden/>
+              </w:rPr>
+            </w:r>
+            <w:r>
+              <w:rPr>
+                <w:noProof/>
+                <w:webHidden/>
+              </w:rPr>
+              <w:fldChar w:fldCharType="separate"/>
+            </w:r>
+            <w:r>
+              <w:rPr>
+                <w:noProof/>
+                <w:webHidden/>
+              </w:rPr>
+              <w:t>6</w:t>
             </w:r>
             <w:r>
               <w:rPr>
@@ -2024,7 +2146,7 @@
               <w:lang w:eastAsia="en-AU"/>
             </w:rPr>
           </w:pPr>
-          <w:hyperlink w:anchor="_Toc370573986" w:history="1">
+          <w:hyperlink w:anchor="_Toc371329769" w:history="1">
             <w:r>
               <w:rPr>
                 <w:rStyle w:val="Hyperlink"/>
@@ -2068,7 +2190,7 @@
                 <w:noProof/>
                 <w:webHidden/>
               </w:rPr>
-              <w:instrText xml:space="preserve"> PAGEREF _Toc370573986 \h </w:instrText>
+              <w:instrText xml:space="preserve"> PAGEREF _Toc371329769 \h </w:instrText>
             </w:r>
             <w:r>
               <w:rPr>
@@ -2113,7 +2235,7 @@
               <w:lang w:eastAsia="en-AU"/>
             </w:rPr>
           </w:pPr>
-          <w:hyperlink w:anchor="_Toc370573987" w:history="1">
+          <w:hyperlink w:anchor="_Toc371329770" w:history="1">
             <w:r>
               <w:rPr>
                 <w:rStyle w:val="Hyperlink"/>
@@ -2156,7 +2278,7 @@
                 <w:noProof/>
                 <w:webHidden/>
               </w:rPr>
-              <w:instrText xml:space="preserve"> PAGEREF _Toc370573987 \h </w:instrText>
+              <w:instrText xml:space="preserve"> PAGEREF _Toc371329770 \h </w:instrText>
             </w:r>
             <w:r>
               <w:rPr>
@@ -2201,7 +2323,7 @@
               <w:lang w:eastAsia="en-AU"/>
             </w:rPr>
           </w:pPr>
-          <w:hyperlink w:anchor="_Toc370573988" w:history="1">
+          <w:hyperlink w:anchor="_Toc371329771" w:history="1">
             <w:r>
               <w:rPr>
                 <w:rStyle w:val="Hyperlink"/>
@@ -2244,7 +2366,7 @@
                 <w:noProof/>
                 <w:webHidden/>
               </w:rPr>
-              <w:instrText xml:space="preserve"> PAGEREF _Toc370573988 \h </w:instrText>
+              <w:instrText xml:space="preserve"> PAGEREF _Toc371329771 \h </w:instrText>
             </w:r>
             <w:r>
               <w:rPr>
@@ -2264,7 +2386,7 @@
                 <w:noProof/>
                 <w:webHidden/>
               </w:rPr>
-              <w:t>6</w:t>
+              <w:t>7</w:t>
             </w:r>
             <w:r>
               <w:rPr>
@@ -2290,7 +2412,7 @@
               <w:lang w:eastAsia="en-AU"/>
             </w:rPr>
           </w:pPr>
-          <w:hyperlink w:anchor="_Toc370573989" w:history="1">
+          <w:hyperlink w:anchor="_Toc371329772" w:history="1">
             <w:r>
               <w:rPr>
                 <w:rStyle w:val="Hyperlink"/>
@@ -2334,7 +2456,7 @@
                 <w:noProof/>
                 <w:webHidden/>
               </w:rPr>
-              <w:instrText xml:space="preserve"> PAGEREF _Toc370573989 \h </w:instrText>
+              <w:instrText xml:space="preserve"> PAGEREF _Toc371329772 \h </w:instrText>
             </w:r>
             <w:r>
               <w:rPr>
@@ -2380,7 +2502,7 @@
               <w:lang w:eastAsia="en-AU"/>
             </w:rPr>
           </w:pPr>
-          <w:hyperlink w:anchor="_Toc370573990" w:history="1">
+          <w:hyperlink w:anchor="_Toc371329773" w:history="1">
             <w:r>
               <w:rPr>
                 <w:rStyle w:val="Hyperlink"/>
@@ -2424,95 +2546,7 @@
                 <w:noProof/>
                 <w:webHidden/>
               </w:rPr>
-              <w:instrText xml:space="preserve"> PAGEREF _Toc370573990 \h </w:instrText>
-            </w:r>
-            <w:r>
-              <w:rPr>
-                <w:noProof/>
-                <w:webHidden/>
-              </w:rPr>
-            </w:r>
-            <w:r>
-              <w:rPr>
-                <w:noProof/>
-                <w:webHidden/>
-              </w:rPr>
-              <w:fldChar w:fldCharType="separate"/>
-            </w:r>
-            <w:r>
-              <w:rPr>
-                <w:noProof/>
-                <w:webHidden/>
-              </w:rPr>
-              <w:t>9</w:t>
-            </w:r>
-            <w:r>
-              <w:rPr>
-                <w:noProof/>
-                <w:webHidden/>
-              </w:rPr>
-              <w:fldChar w:fldCharType="end"/>
-            </w:r>
-          </w:hyperlink>
-        </w:p>
-        <w:p>
-          <w:pPr>
-            <w:pStyle w:val="TOC2"/>
-            <w:tabs>
-              <w:tab w:val="left" w:pos="502"/>
-              <w:tab w:val="right" w:leader="dot" w:pos="8630"/>
-            </w:tabs>
-            <w:rPr>
-              <w:b w:val="0"/>
-              <w:smallCaps w:val="0"/>
-              <w:noProof/>
-              <w:lang w:eastAsia="en-AU"/>
-            </w:rPr>
-          </w:pPr>
-          <w:hyperlink w:anchor="_Toc370573991" w:history="1">
-            <w:r>
-              <w:rPr>
-                <w:rStyle w:val="Hyperlink"/>
-                <w:noProof/>
-              </w:rPr>
-              <w:t>6.1</w:t>
-            </w:r>
-            <w:r>
-              <w:rPr>
-                <w:b w:val="0"/>
-                <w:smallCaps w:val="0"/>
-                <w:noProof/>
-                <w:lang w:eastAsia="en-AU"/>
-              </w:rPr>
-              <w:tab/>
-            </w:r>
-            <w:r>
-              <w:rPr>
-                <w:rStyle w:val="Hyperlink"/>
-                <w:noProof/>
-              </w:rPr>
-              <w:t>User Acceptance Questionnaire</w:t>
-            </w:r>
-            <w:r>
-              <w:rPr>
-                <w:noProof/>
-                <w:webHidden/>
-              </w:rPr>
-              <w:tab/>
-            </w:r>
-            <w:r>
-              <w:rPr>
-                <w:noProof/>
-                <w:webHidden/>
-              </w:rPr>
-              <w:fldChar w:fldCharType="begin"/>
-            </w:r>
-            <w:r>
-              <w:rPr>
-                <w:noProof/>
-                <w:webHidden/>
-              </w:rPr>
-              <w:instrText xml:space="preserve"> PAGEREF _Toc370573991 \h </w:instrText>
+              <w:instrText xml:space="preserve"> PAGEREF _Toc371329773 \h </w:instrText>
             </w:r>
             <w:r>
               <w:rPr>
@@ -2558,7 +2592,7 @@
               <w:lang w:eastAsia="en-AU"/>
             </w:rPr>
           </w:pPr>
-          <w:hyperlink w:anchor="_Toc370573992" w:history="1">
+          <w:hyperlink w:anchor="_Toc371329774" w:history="1">
             <w:r>
               <w:rPr>
                 <w:rStyle w:val="Hyperlink"/>
@@ -2602,7 +2636,7 @@
                 <w:noProof/>
                 <w:webHidden/>
               </w:rPr>
-              <w:instrText xml:space="preserve"> PAGEREF _Toc370573992 \h </w:instrText>
+              <w:instrText xml:space="preserve"> PAGEREF _Toc371329774 \h </w:instrText>
             </w:r>
             <w:r>
               <w:rPr>
@@ -2660,7 +2694,7 @@
           <w:i/>
         </w:rPr>
       </w:pPr>
-      <w:bookmarkStart w:id="1" w:name="_Toc370573978"/>
+      <w:bookmarkStart w:id="1" w:name="_Toc371329760"/>
       <w:r>
         <w:lastRenderedPageBreak/>
         <w:t>Test Plan</w:t>
@@ -2671,7 +2705,7 @@
       <w:pPr>
         <w:pStyle w:val="Heading2"/>
       </w:pPr>
-      <w:bookmarkStart w:id="2" w:name="_Toc370573979"/>
+      <w:bookmarkStart w:id="2" w:name="_Toc371329761"/>
       <w:r>
         <w:t>Introduction</w:t>
       </w:r>
@@ -2699,7 +2733,7 @@
       <w:pPr>
         <w:pStyle w:val="Heading2"/>
       </w:pPr>
-      <w:bookmarkStart w:id="3" w:name="_Toc370573980"/>
+      <w:bookmarkStart w:id="3" w:name="_Toc371329762"/>
       <w:r>
         <w:t>Objectives</w:t>
       </w:r>
@@ -2819,7 +2853,7 @@
       <w:pPr>
         <w:pStyle w:val="Heading2"/>
       </w:pPr>
-      <w:bookmarkStart w:id="4" w:name="_Toc370573981"/>
+      <w:bookmarkStart w:id="4" w:name="_Toc371329763"/>
       <w:r>
         <w:t>Measurable</w:t>
       </w:r>
@@ -2943,7 +2977,7 @@
           <w:lang w:val="en-US"/>
         </w:rPr>
       </w:pPr>
-      <w:bookmarkStart w:id="6" w:name="_Toc370573982"/>
+      <w:bookmarkStart w:id="6" w:name="_Toc371329764"/>
       <w:r>
         <w:rPr>
           <w:lang w:val="en-US"/>
@@ -3097,7 +3131,7 @@
       <w:pPr>
         <w:pStyle w:val="Heading1"/>
       </w:pPr>
-      <w:bookmarkStart w:id="8" w:name="_Toc370573983"/>
+      <w:bookmarkStart w:id="8" w:name="_Toc371329765"/>
       <w:r>
         <w:lastRenderedPageBreak/>
         <w:t>Test Strategy</w:t>
@@ -3108,7 +3142,7 @@
       <w:pPr>
         <w:pStyle w:val="Heading2"/>
       </w:pPr>
-      <w:bookmarkStart w:id="9" w:name="_Toc370573984"/>
+      <w:bookmarkStart w:id="9" w:name="_Toc371329766"/>
       <w:r>
         <w:t>Function Testing</w:t>
       </w:r>
@@ -3178,7 +3212,7 @@
       <w:pPr>
         <w:pStyle w:val="Heading2"/>
       </w:pPr>
-      <w:bookmarkStart w:id="10" w:name="_Toc370573985"/>
+      <w:bookmarkStart w:id="10" w:name="_Toc371329767"/>
       <w:r>
         <w:t>Usability Testing</w:t>
       </w:r>
@@ -3295,6 +3329,7 @@
           <w:lang w:eastAsia="zh-CN"/>
         </w:rPr>
       </w:pPr>
+      <w:bookmarkStart w:id="11" w:name="_Toc371329768"/>
       <w:r>
         <w:rPr>
           <w:lang w:eastAsia="zh-CN"/>
@@ -3302,6 +3337,7 @@
         <w:lastRenderedPageBreak/>
         <w:t>Performance Testing</w:t>
       </w:r>
+      <w:bookmarkEnd w:id="11"/>
     </w:p>
     <w:p>
       <w:pPr>
@@ -3323,21 +3359,21 @@
       <w:r>
         <w:t xml:space="preserve"> </w:t>
       </w:r>
-      <w:bookmarkStart w:id="11" w:name="_Toc370573986"/>
+      <w:bookmarkStart w:id="12" w:name="_Toc371329769"/>
       <w:r>
         <w:t>Environment Requirements</w:t>
       </w:r>
-      <w:bookmarkEnd w:id="11"/>
+      <w:bookmarkEnd w:id="12"/>
     </w:p>
     <w:p>
       <w:pPr>
         <w:pStyle w:val="Heading2"/>
       </w:pPr>
-      <w:bookmarkStart w:id="12" w:name="_Toc370573987"/>
+      <w:bookmarkStart w:id="13" w:name="_Toc371329770"/>
       <w:r>
         <w:t>Physical environment</w:t>
       </w:r>
-      <w:bookmarkEnd w:id="12"/>
+      <w:bookmarkEnd w:id="13"/>
     </w:p>
     <w:p>
       <w:pPr>
@@ -3429,16 +3465,16 @@
         <w:t>We aim to replicate these situations and test to make sure these do not interfere with the results.</w:t>
       </w:r>
     </w:p>
-    <w:p/>
     <w:p>
       <w:pPr>
         <w:pStyle w:val="Heading2"/>
       </w:pPr>
-      <w:bookmarkStart w:id="13" w:name="_Toc370573988"/>
-      <w:r>
+      <w:bookmarkStart w:id="14" w:name="_Toc371329771"/>
+      <w:r>
+        <w:lastRenderedPageBreak/>
         <w:t>Technical Environment</w:t>
       </w:r>
-      <w:bookmarkEnd w:id="13"/>
+      <w:bookmarkEnd w:id="14"/>
     </w:p>
     <w:p>
       <w:pPr>
@@ -3793,8 +3829,8 @@
           <w:szCs w:val="22"/>
         </w:rPr>
       </w:pPr>
-      <w:bookmarkStart w:id="14" w:name="OLE_LINK13"/>
-      <w:bookmarkStart w:id="15" w:name="OLE_LINK14"/>
+      <w:bookmarkStart w:id="15" w:name="OLE_LINK13"/>
+      <w:bookmarkStart w:id="16" w:name="OLE_LINK14"/>
       <w:r>
         <w:rPr>
           <w:rFonts w:cstheme="minorHAnsi"/>
@@ -3803,8 +3839,8 @@
         </w:rPr>
         <w:t>Web application works in either online or offline network connection</w:t>
       </w:r>
-      <w:bookmarkEnd w:id="14"/>
       <w:bookmarkEnd w:id="15"/>
+      <w:bookmarkEnd w:id="16"/>
     </w:p>
     <w:p>
       <w:pPr>
@@ -3868,11 +3904,11 @@
       <w:pPr>
         <w:pStyle w:val="Heading1"/>
       </w:pPr>
-      <w:bookmarkStart w:id="16" w:name="_Toc370573989"/>
+      <w:bookmarkStart w:id="17" w:name="_Toc371329772"/>
       <w:r>
         <w:t>Functions to be tested</w:t>
       </w:r>
-      <w:bookmarkEnd w:id="16"/>
+      <w:bookmarkEnd w:id="17"/>
     </w:p>
     <w:p/>
     <w:p>
@@ -3966,6 +4002,7 @@
     <w:p/>
     <w:p>
       <w:r>
+        <w:lastRenderedPageBreak/>
         <w:t xml:space="preserve">Some of the functionality of this test will be the ability to be guided and interact with the </w:t>
       </w:r>
       <w:r>
@@ -4812,17 +4849,23 @@
       <w:pPr>
         <w:pStyle w:val="Heading1"/>
       </w:pPr>
-      <w:bookmarkStart w:id="17" w:name="_Toc370573990"/>
+      <w:bookmarkStart w:id="18" w:name="_Toc371329773"/>
       <w:r>
         <w:lastRenderedPageBreak/>
         <w:t>Deliverables</w:t>
       </w:r>
-      <w:bookmarkEnd w:id="17"/>
+      <w:bookmarkEnd w:id="18"/>
     </w:p>
     <w:p/>
     <w:p>
       <w:r>
-        <w:t>A document that includes the results of the client reviewing our footage</w:t>
+        <w:t xml:space="preserve">A </w:t>
+      </w:r>
+      <w:r>
+        <w:t>test report</w:t>
+      </w:r>
+      <w:r>
+        <w:t xml:space="preserve"> that includes the results of the client reviewing our footage</w:t>
       </w:r>
       <w:r>
         <w:t xml:space="preserve"> of tests being conducted</w:t>
@@ -4837,7 +4880,7 @@
         <w:t>so include in this document the scripts and arrays that we</w:t>
       </w:r>
       <w:r>
-        <w:t xml:space="preserve"> that we created</w:t>
+        <w:t xml:space="preserve"> created</w:t>
       </w:r>
       <w:r>
         <w:t xml:space="preserve"> and ran through our functions</w:t>
@@ -4878,111 +4921,29 @@
       <w:r>
         <w:t>hands can be used while testing and what and list some situations where the performance of our application may suffer.</w:t>
       </w:r>
-      <w:bookmarkStart w:id="18" w:name="_GoBack"/>
-      <w:bookmarkEnd w:id="18"/>
     </w:p>
     <w:p/>
     <w:p>
       <w:r>
-        <w:t>A defect document will be used to identify any faults or bugs that we discover through testing. This will be used as a document to identify any faults that we discover throughout the design process.</w:t>
+        <w:t>A</w:t>
+      </w:r>
+      <w:r>
+        <w:t>ny</w:t>
+      </w:r>
+      <w:r>
+        <w:t xml:space="preserve"> defect</w:t>
+      </w:r>
+      <w:r>
+        <w:t>s discovered throughout testing will also be outlined in the test report.</w:t>
+      </w:r>
+      <w:r>
+        <w:t xml:space="preserve"> </w:t>
+      </w:r>
+      <w:r>
+        <w:t>Due to the constant changes made to the application, this will most likely consist of small bugs rather than any big issues that exist.</w:t>
       </w:r>
     </w:p>
     <w:p/>
-    <w:p>
-      <w:pPr>
-        <w:pStyle w:val="Heading2"/>
-      </w:pPr>
-      <w:bookmarkStart w:id="19" w:name="_Toc370573991"/>
-      <w:r>
-        <w:t>User Acceptance Questionnaire</w:t>
-      </w:r>
-      <w:bookmarkEnd w:id="19"/>
-    </w:p>
-    <w:p/>
-    <w:p>
-      <w:pPr>
-        <w:pStyle w:val="ListParagraph"/>
-        <w:numPr>
-          <w:ilvl w:val="0"/>
-          <w:numId w:val="20"/>
-        </w:numPr>
-      </w:pPr>
-      <w:r>
-        <w:t xml:space="preserve">Do you feel it’s easy to use the </w:t>
-      </w:r>
-      <w:r>
-        <w:t>application</w:t>
-      </w:r>
-      <w:r>
-        <w:t xml:space="preserve"> and why? </w:t>
-      </w:r>
-    </w:p>
-    <w:p>
-      <w:pPr>
-        <w:pStyle w:val="ListParagraph"/>
-        <w:numPr>
-          <w:ilvl w:val="0"/>
-          <w:numId w:val="20"/>
-        </w:numPr>
-      </w:pPr>
-      <w:r>
-        <w:t>Do you feel that the presentation components are well designed and presentable? If not, please specify</w:t>
-      </w:r>
-    </w:p>
-    <w:p>
-      <w:pPr>
-        <w:pStyle w:val="ListParagraph"/>
-        <w:numPr>
-          <w:ilvl w:val="0"/>
-          <w:numId w:val="20"/>
-        </w:numPr>
-      </w:pPr>
-      <w:r>
-        <w:t>Do you think that functionality of c</w:t>
-      </w:r>
-      <w:r>
-        <w:t>apturing tremor data has been met in</w:t>
-      </w:r>
-      <w:r>
-        <w:t xml:space="preserve"> term</w:t>
-      </w:r>
-      <w:r>
-        <w:t>s</w:t>
-      </w:r>
-      <w:r>
-        <w:t xml:space="preserve"> of accuracy or needs improvement?</w:t>
-      </w:r>
-    </w:p>
-    <w:p>
-      <w:pPr>
-        <w:pStyle w:val="ListParagraph"/>
-        <w:numPr>
-          <w:ilvl w:val="0"/>
-          <w:numId w:val="20"/>
-        </w:numPr>
-      </w:pPr>
-      <w:r>
-        <w:t xml:space="preserve">Could you specify the level of satisfaction you found while testing the </w:t>
-      </w:r>
-      <w:r>
-        <w:t>application</w:t>
-      </w:r>
-      <w:r>
-        <w:t>? (Rate from 1 to 10)</w:t>
-      </w:r>
-    </w:p>
-    <w:p>
-      <w:pPr>
-        <w:pStyle w:val="ListParagraph"/>
-        <w:numPr>
-          <w:ilvl w:val="0"/>
-          <w:numId w:val="20"/>
-        </w:numPr>
-      </w:pPr>
-      <w:r>
-        <w:t>Other Comments (if any)</w:t>
-      </w:r>
-    </w:p>
     <w:p/>
     <w:p>
       <w:pPr>
@@ -5003,12 +4964,12 @@
       <w:pPr>
         <w:pStyle w:val="Heading1"/>
       </w:pPr>
-      <w:bookmarkStart w:id="20" w:name="_Toc370573992"/>
+      <w:bookmarkStart w:id="19" w:name="_Toc371329774"/>
       <w:r>
         <w:lastRenderedPageBreak/>
         <w:t>Bibliography</w:t>
       </w:r>
-      <w:bookmarkEnd w:id="20"/>
+      <w:bookmarkEnd w:id="19"/>
     </w:p>
     <w:p/>
     <w:p>
@@ -5215,7 +5176,7 @@
         <w:rStyle w:val="PageNumber"/>
         <w:noProof/>
       </w:rPr>
-      <w:t>9</w:t>
+      <w:t>1</w:t>
     </w:r>
     <w:r>
       <w:rPr>
@@ -10188,7 +10149,7 @@
 </file>
 
 <file path=customXml/itemProps1.xml><?xml version="1.0" encoding="utf-8"?>
-<ds:datastoreItem xmlns:ds="http://schemas.openxmlformats.org/officeDocument/2006/customXml" ds:itemID="{1497568C-6B80-4462-95D1-9E146A57C634}">
+<ds:datastoreItem xmlns:ds="http://schemas.openxmlformats.org/officeDocument/2006/customXml" ds:itemID="{8576CE7E-E00A-4963-B057-4C44E345E394}">
   <ds:schemaRefs>
     <ds:schemaRef ds:uri="http://schemas.openxmlformats.org/officeDocument/2006/bibliography"/>
   </ds:schemaRefs>

</xml_diff>